<commit_message>
add edit, delete, and toogle status (completed/incompleted)
</commit_message>
<xml_diff>
--- a/readme.docx
+++ b/readme.docx
@@ -68,7 +68,23 @@
           <w:highlight w:val="yellow"/>
           <w:lang w:val="en-US"/>
         </w:rPr>
-        <w:t>Create task model (title, description, is_completed)</w:t>
+        <w:t xml:space="preserve">Create task model (title, description, </w:t>
+      </w:r>
+      <w:proofErr w:type="spellStart"/>
+      <w:r>
+        <w:rPr>
+          <w:highlight w:val="yellow"/>
+          <w:lang w:val="en-US"/>
+        </w:rPr>
+        <w:t>is_completed</w:t>
+      </w:r>
+      <w:proofErr w:type="spellEnd"/>
+      <w:r>
+        <w:rPr>
+          <w:highlight w:val="yellow"/>
+          <w:lang w:val="en-US"/>
+        </w:rPr>
+        <w:t>)</w:t>
       </w:r>
     </w:p>
     <w:p>
@@ -119,11 +135,13 @@
           <w:numId w:val="1"/>
         </w:numPr>
         <w:rPr>
-          <w:lang w:val="en-US"/>
-        </w:rPr>
-      </w:pPr>
-      <w:r>
-        <w:rPr>
+          <w:highlight w:val="yellow"/>
+          <w:lang w:val="en-US"/>
+        </w:rPr>
+      </w:pPr>
+      <w:r>
+        <w:rPr>
+          <w:highlight w:val="yellow"/>
           <w:lang w:val="en-US"/>
         </w:rPr>
         <w:t>Create a button that can add task</w:t>
@@ -137,11 +155,13 @@
           <w:numId w:val="1"/>
         </w:numPr>
         <w:rPr>
-          <w:lang w:val="en-US"/>
-        </w:rPr>
-      </w:pPr>
-      <w:r>
-        <w:rPr>
+          <w:highlight w:val="yellow"/>
+          <w:lang w:val="en-US"/>
+        </w:rPr>
+      </w:pPr>
+      <w:r>
+        <w:rPr>
+          <w:highlight w:val="yellow"/>
           <w:lang w:val="en-US"/>
         </w:rPr>
         <w:t>Add create/store function in controller</w:t>
@@ -155,11 +175,13 @@
           <w:numId w:val="1"/>
         </w:numPr>
         <w:rPr>
-          <w:lang w:val="en-US"/>
-        </w:rPr>
-      </w:pPr>
-      <w:r>
-        <w:rPr>
+          <w:highlight w:val="yellow"/>
+          <w:lang w:val="en-US"/>
+        </w:rPr>
+      </w:pPr>
+      <w:r>
+        <w:rPr>
+          <w:highlight w:val="yellow"/>
           <w:lang w:val="en-US"/>
         </w:rPr>
         <w:t>Redirect to index</w:t>
@@ -180,7 +202,21 @@
         <w:rPr>
           <w:lang w:val="en-US"/>
         </w:rPr>
-        <w:t>Create an edit button on th</w:t>
+        <w:t xml:space="preserve">Create </w:t>
+      </w:r>
+      <w:proofErr w:type="spellStart"/>
+      <w:r>
+        <w:rPr>
+          <w:lang w:val="en-US"/>
+        </w:rPr>
+        <w:t>an</w:t>
+      </w:r>
+      <w:proofErr w:type="spellEnd"/>
+      <w:r>
+        <w:rPr>
+          <w:lang w:val="en-US"/>
+        </w:rPr>
+        <w:t xml:space="preserve"> edit button on th</w:t>
       </w:r>
       <w:r>
         <w:rPr>

</xml_diff>